<commit_message>
Deploy SilvT1/SilvT1.github.io to github.com/SilvT1/SilvT1.github.io.git:master
</commit_message>
<xml_diff>
--- a/assets/docs/TiagoSilvaCV.docx
+++ b/assets/docs/TiagoSilvaCV.docx
@@ -1,6 +1,6 @@
 
 <file path=word/document.xml><?xml version="1.0" encoding="utf-8"?>
-<w:document xmlns:wpc="http://schemas.microsoft.com/office/word/2010/wordprocessingCanvas" xmlns:cx="http://schemas.microsoft.com/office/drawing/2014/chartex" xmlns:cx1="http://schemas.microsoft.com/office/drawing/2015/9/8/chartex" xmlns:cx2="http://schemas.microsoft.com/office/drawing/2015/10/21/chartex" xmlns:cx3="http://schemas.microsoft.com/office/drawing/2016/5/9/chartex" xmlns:cx4="http://schemas.microsoft.com/office/drawing/2016/5/10/chartex" xmlns:cx5="http://schemas.microsoft.com/office/drawing/2016/5/11/chartex" xmlns:cx6="http://schemas.microsoft.com/office/drawing/2016/5/12/chartex" xmlns:cx7="http://schemas.microsoft.com/office/drawing/2016/5/13/chartex" xmlns:cx8="http://schemas.microsoft.com/office/drawing/2016/5/14/chartex" xmlns:mc="http://schemas.openxmlformats.org/markup-compatibility/2006" xmlns:aink="http://schemas.microsoft.com/office/drawing/2016/ink" xmlns:am3d="http://schemas.microsoft.com/office/drawing/2017/model3d" xmlns:o="urn:schemas-microsoft-com:office:office" xmlns:r="http://schemas.openxmlformats.org/officeDocument/2006/relationships" xmlns:m="http://schemas.openxmlformats.org/officeDocument/2006/math" xmlns:v="urn:schemas-microsoft-com:vml" xmlns:wp14="http://schemas.microsoft.com/office/word/2010/wordprocessingDrawing" xmlns:wp="http://schemas.openxmlformats.org/drawingml/2006/wordprocessingDrawing" xmlns:w10="urn:schemas-microsoft-com:office:word" xmlns:w="http://schemas.openxmlformats.org/wordprocessingml/2006/main" xmlns:w14="http://schemas.microsoft.com/office/word/2010/wordml" xmlns:w15="http://schemas.microsoft.com/office/word/2012/wordml" xmlns:w16cid="http://schemas.microsoft.com/office/word/2016/wordml/cid" xmlns:w16se="http://schemas.microsoft.com/office/word/2015/wordml/symex" xmlns:wpg="http://schemas.microsoft.com/office/word/2010/wordprocessingGroup" xmlns:wpi="http://schemas.microsoft.com/office/word/2010/wordprocessingInk" xmlns:wne="http://schemas.microsoft.com/office/word/2006/wordml" xmlns:wps="http://schemas.microsoft.com/office/word/2010/wordprocessingShape" mc:Ignorable="w14 w15 w16se w16cid wp14">
+<w:document xmlns:wpc="http://schemas.microsoft.com/office/word/2010/wordprocessingCanvas" xmlns:mc="http://schemas.openxmlformats.org/markup-compatibility/2006" xmlns:o="urn:schemas-microsoft-com:office:office" xmlns:r="http://schemas.openxmlformats.org/officeDocument/2006/relationships" xmlns:m="http://schemas.openxmlformats.org/officeDocument/2006/math" xmlns:v="urn:schemas-microsoft-com:vml" xmlns:wp14="http://schemas.microsoft.com/office/word/2010/wordprocessingDrawing" xmlns:wp="http://schemas.openxmlformats.org/drawingml/2006/wordprocessingDrawing" xmlns:w10="urn:schemas-microsoft-com:office:word" xmlns:w="http://schemas.openxmlformats.org/wordprocessingml/2006/main" xmlns:w14="http://schemas.microsoft.com/office/word/2010/wordml" xmlns:w15="http://schemas.microsoft.com/office/word/2012/wordml" xmlns:wpg="http://schemas.microsoft.com/office/word/2010/wordprocessingGroup" xmlns:wpi="http://schemas.microsoft.com/office/word/2010/wordprocessingInk" xmlns:wne="http://schemas.microsoft.com/office/word/2006/wordml" xmlns:wps="http://schemas.microsoft.com/office/word/2010/wordprocessingShape" mc:Ignorable="w14 w15 wp14">
   <w:body>
     <w:p>
       <w:pPr>
@@ -59,15 +59,7 @@
           </w:tcPr>
           <w:p>
             <w:r>
-              <w:t xml:space="preserve">30 </w:t>
-            </w:r>
-            <w:proofErr w:type="spellStart"/>
-            <w:r>
-              <w:t>Clitherow</w:t>
-            </w:r>
-            <w:proofErr w:type="spellEnd"/>
-            <w:r>
-              <w:t xml:space="preserve"> Gardens</w:t>
+              <w:t>30 Clitherow Gardens</w:t>
             </w:r>
           </w:p>
         </w:tc>
@@ -170,15 +162,7 @@
         <w:t xml:space="preserve">working on my IT (Information Technology) course which focus on databases but also allows me to work on coding, website development and computing. I tend to find I’m an empathic listener and always focusing on what other people are saying; which has allowed me to be friendly with almost anyone I </w:t>
       </w:r>
       <w:r>
-        <w:t xml:space="preserve">meet. I have recently completed my </w:t>
-      </w:r>
-      <w:proofErr w:type="gramStart"/>
-      <w:r>
-        <w:t>1 year</w:t>
-      </w:r>
-      <w:proofErr w:type="gramEnd"/>
-      <w:r>
-        <w:t xml:space="preserve"> placement at HESA as a Student Developer and Test Analyst</w:t>
+        <w:t>meet. I have recently completed my 1 year placement at HESA as a Student Developer and Test Analyst</w:t>
       </w:r>
       <w:r>
         <w:t xml:space="preserve"> </w:t>
@@ -196,6 +180,27 @@
       </w:pPr>
       <w:r>
         <w:t>Work Experience</w:t>
+      </w:r>
+    </w:p>
+    <w:p>
+      <w:pPr>
+        <w:pStyle w:val="Heading2"/>
+      </w:pPr>
+      <w:r>
+        <w:t>Jamie’s Italian</w:t>
+      </w:r>
+    </w:p>
+    <w:p>
+      <w:pPr>
+        <w:pStyle w:val="Heading3"/>
+      </w:pPr>
+      <w:r>
+        <w:t>Barista (18 February 2019 – 25 March 2019)</w:t>
+      </w:r>
+    </w:p>
+    <w:p>
+      <w:r>
+        <w:t>Working as part of the Barista Team in Gatwick airport to deliver quality customer experience, restock &amp; display fresh food and maintain a clean working environment.</w:t>
       </w:r>
     </w:p>
     <w:p>
@@ -345,39 +350,61 @@
     </w:p>
     <w:p>
       <w:r>
-        <w:t>Final Year project was databases EDIT THIS MATE</w:t>
-      </w:r>
-    </w:p>
-    <w:p>
-      <w:r>
-        <w:t xml:space="preserve">Put your final </w:t>
-      </w:r>
-      <w:proofErr w:type="spellStart"/>
-      <w:r>
-        <w:t>final</w:t>
-      </w:r>
-      <w:proofErr w:type="spellEnd"/>
-      <w:r>
-        <w:t xml:space="preserve"> year project on </w:t>
-      </w:r>
-      <w:proofErr w:type="spellStart"/>
-      <w:r>
-        <w:t>github</w:t>
-      </w:r>
-      <w:proofErr w:type="spellEnd"/>
-      <w:r>
-        <w:t xml:space="preserve"> and link to it.</w:t>
-      </w:r>
-    </w:p>
-    <w:p>
-      <w:r>
-        <w:t>(put your top modules here)</w:t>
+        <w:t>Advanced Group Project was a website portfolio linking to a database for product design students to use; although there is a link on GitHub, because the website uses PHP it can’t properly be shown on GitHub. URL link is dependent on the university server so it may be removed has worked since 20/12/2018.</w:t>
+      </w:r>
+    </w:p>
+    <w:p>
+      <w:r>
+        <w:t xml:space="preserve">GitHub link: </w:t>
+      </w:r>
+      <w:hyperlink r:id="rId7" w:history="1">
+        <w:r>
+          <w:rPr>
+            <w:rStyle w:val="Hyperlink"/>
+          </w:rPr>
+          <w:t>https://github.com/SilvT1/CT6008-Group-Project</w:t>
+        </w:r>
+      </w:hyperlink>
+    </w:p>
+    <w:p>
+      <w:r>
+        <w:t xml:space="preserve">URL link: </w:t>
+      </w:r>
+      <w:hyperlink r:id="rId8" w:history="1">
+        <w:r>
+          <w:rPr>
+            <w:rStyle w:val="Hyperlink"/>
+          </w:rPr>
+          <w:t>http://uognd.studentsites.glos.ac.uk/</w:t>
+        </w:r>
+      </w:hyperlink>
+      <w:r>
+        <w:t xml:space="preserve"> </w:t>
+      </w:r>
+    </w:p>
+    <w:p>
+      <w:pPr>
+        <w:jc w:val="center"/>
+      </w:pPr>
+      <w:r>
+        <w:lastRenderedPageBreak/>
+        <w:t>Advanced Database Systems         Advanced concepts in Agile Methods        Project Management</w:t>
+      </w:r>
+    </w:p>
+    <w:p>
+      <w:pPr>
+        <w:jc w:val="center"/>
+      </w:pPr>
+      <w:r>
+        <w:t>Software Quality Assurance           Advanced Group Project         Computer Technology Placement</w:t>
       </w:r>
     </w:p>
     <w:p>
       <w:pPr>
         <w:pStyle w:val="Heading2"/>
       </w:pPr>
+      <w:bookmarkStart w:id="0" w:name="_GoBack"/>
+      <w:bookmarkEnd w:id="0"/>
       <w:r>
         <w:t>A Level</w:t>
       </w:r>
@@ -451,7 +478,6 @@
         <w:pStyle w:val="Heading1"/>
       </w:pPr>
       <w:r>
-        <w:lastRenderedPageBreak/>
         <w:t>Skills</w:t>
       </w:r>
     </w:p>
@@ -671,18 +697,8 @@
     </w:p>
     <w:p>
       <w:r>
-        <w:t xml:space="preserve">&lt;ask people’s permission then </w:t>
-      </w:r>
-      <w:proofErr w:type="gramStart"/>
-      <w:r>
-        <w:t>put</w:t>
-      </w:r>
-      <w:proofErr w:type="gramEnd"/>
-      <w:r>
-        <w:t xml:space="preserve"> them here&gt;</w:t>
-      </w:r>
-      <w:bookmarkStart w:id="0" w:name="_GoBack"/>
-      <w:bookmarkEnd w:id="0"/>
+        <w:t>&lt;ask people’s permission then put them here&gt;</w:t>
+      </w:r>
     </w:p>
     <w:sectPr>
       <w:pgSz w:w="11906" w:h="16838"/>
@@ -695,7 +711,7 @@
 </file>
 
 <file path=word/endnotes.xml><?xml version="1.0" encoding="utf-8"?>
-<w:endnotes xmlns:wpc="http://schemas.microsoft.com/office/word/2010/wordprocessingCanvas" xmlns:cx="http://schemas.microsoft.com/office/drawing/2014/chartex" xmlns:cx1="http://schemas.microsoft.com/office/drawing/2015/9/8/chartex" xmlns:cx2="http://schemas.microsoft.com/office/drawing/2015/10/21/chartex" xmlns:cx3="http://schemas.microsoft.com/office/drawing/2016/5/9/chartex" xmlns:cx4="http://schemas.microsoft.com/office/drawing/2016/5/10/chartex" xmlns:cx5="http://schemas.microsoft.com/office/drawing/2016/5/11/chartex" xmlns:cx6="http://schemas.microsoft.com/office/drawing/2016/5/12/chartex" xmlns:cx7="http://schemas.microsoft.com/office/drawing/2016/5/13/chartex" xmlns:cx8="http://schemas.microsoft.com/office/drawing/2016/5/14/chartex" xmlns:mc="http://schemas.openxmlformats.org/markup-compatibility/2006" xmlns:aink="http://schemas.microsoft.com/office/drawing/2016/ink" xmlns:am3d="http://schemas.microsoft.com/office/drawing/2017/model3d" xmlns:o="urn:schemas-microsoft-com:office:office" xmlns:r="http://schemas.openxmlformats.org/officeDocument/2006/relationships" xmlns:m="http://schemas.openxmlformats.org/officeDocument/2006/math" xmlns:v="urn:schemas-microsoft-com:vml" xmlns:wp14="http://schemas.microsoft.com/office/word/2010/wordprocessingDrawing" xmlns:wp="http://schemas.openxmlformats.org/drawingml/2006/wordprocessingDrawing" xmlns:w10="urn:schemas-microsoft-com:office:word" xmlns:w="http://schemas.openxmlformats.org/wordprocessingml/2006/main" xmlns:w14="http://schemas.microsoft.com/office/word/2010/wordml" xmlns:w15="http://schemas.microsoft.com/office/word/2012/wordml" xmlns:w16cid="http://schemas.microsoft.com/office/word/2016/wordml/cid" xmlns:w16se="http://schemas.microsoft.com/office/word/2015/wordml/symex" xmlns:wpg="http://schemas.microsoft.com/office/word/2010/wordprocessingGroup" xmlns:wpi="http://schemas.microsoft.com/office/word/2010/wordprocessingInk" xmlns:wne="http://schemas.microsoft.com/office/word/2006/wordml" xmlns:wps="http://schemas.microsoft.com/office/word/2010/wordprocessingShape" mc:Ignorable="w14 w15 w16se w16cid wp14">
+<w:endnotes xmlns:wpc="http://schemas.microsoft.com/office/word/2010/wordprocessingCanvas" xmlns:mc="http://schemas.openxmlformats.org/markup-compatibility/2006" xmlns:o="urn:schemas-microsoft-com:office:office" xmlns:r="http://schemas.openxmlformats.org/officeDocument/2006/relationships" xmlns:m="http://schemas.openxmlformats.org/officeDocument/2006/math" xmlns:v="urn:schemas-microsoft-com:vml" xmlns:wp14="http://schemas.microsoft.com/office/word/2010/wordprocessingDrawing" xmlns:wp="http://schemas.openxmlformats.org/drawingml/2006/wordprocessingDrawing" xmlns:w10="urn:schemas-microsoft-com:office:word" xmlns:w="http://schemas.openxmlformats.org/wordprocessingml/2006/main" xmlns:w14="http://schemas.microsoft.com/office/word/2010/wordml" xmlns:w15="http://schemas.microsoft.com/office/word/2012/wordml" xmlns:wpg="http://schemas.microsoft.com/office/word/2010/wordprocessingGroup" xmlns:wpi="http://schemas.microsoft.com/office/word/2010/wordprocessingInk" xmlns:wne="http://schemas.microsoft.com/office/word/2006/wordml" xmlns:wps="http://schemas.microsoft.com/office/word/2010/wordprocessingShape" mc:Ignorable="w14 w15 wp14">
   <w:endnote w:type="separator" w:id="-1">
     <w:p>
       <w:pPr>
@@ -720,7 +736,7 @@
 </file>
 
 <file path=word/footnotes.xml><?xml version="1.0" encoding="utf-8"?>
-<w:footnotes xmlns:wpc="http://schemas.microsoft.com/office/word/2010/wordprocessingCanvas" xmlns:cx="http://schemas.microsoft.com/office/drawing/2014/chartex" xmlns:cx1="http://schemas.microsoft.com/office/drawing/2015/9/8/chartex" xmlns:cx2="http://schemas.microsoft.com/office/drawing/2015/10/21/chartex" xmlns:cx3="http://schemas.microsoft.com/office/drawing/2016/5/9/chartex" xmlns:cx4="http://schemas.microsoft.com/office/drawing/2016/5/10/chartex" xmlns:cx5="http://schemas.microsoft.com/office/drawing/2016/5/11/chartex" xmlns:cx6="http://schemas.microsoft.com/office/drawing/2016/5/12/chartex" xmlns:cx7="http://schemas.microsoft.com/office/drawing/2016/5/13/chartex" xmlns:cx8="http://schemas.microsoft.com/office/drawing/2016/5/14/chartex" xmlns:mc="http://schemas.openxmlformats.org/markup-compatibility/2006" xmlns:aink="http://schemas.microsoft.com/office/drawing/2016/ink" xmlns:am3d="http://schemas.microsoft.com/office/drawing/2017/model3d" xmlns:o="urn:schemas-microsoft-com:office:office" xmlns:r="http://schemas.openxmlformats.org/officeDocument/2006/relationships" xmlns:m="http://schemas.openxmlformats.org/officeDocument/2006/math" xmlns:v="urn:schemas-microsoft-com:vml" xmlns:wp14="http://schemas.microsoft.com/office/word/2010/wordprocessingDrawing" xmlns:wp="http://schemas.openxmlformats.org/drawingml/2006/wordprocessingDrawing" xmlns:w10="urn:schemas-microsoft-com:office:word" xmlns:w="http://schemas.openxmlformats.org/wordprocessingml/2006/main" xmlns:w14="http://schemas.microsoft.com/office/word/2010/wordml" xmlns:w15="http://schemas.microsoft.com/office/word/2012/wordml" xmlns:w16cid="http://schemas.microsoft.com/office/word/2016/wordml/cid" xmlns:w16se="http://schemas.microsoft.com/office/word/2015/wordml/symex" xmlns:wpg="http://schemas.microsoft.com/office/word/2010/wordprocessingGroup" xmlns:wpi="http://schemas.microsoft.com/office/word/2010/wordprocessingInk" xmlns:wne="http://schemas.microsoft.com/office/word/2006/wordml" xmlns:wps="http://schemas.microsoft.com/office/word/2010/wordprocessingShape" mc:Ignorable="w14 w15 w16se w16cid wp14">
+<w:footnotes xmlns:wpc="http://schemas.microsoft.com/office/word/2010/wordprocessingCanvas" xmlns:mc="http://schemas.openxmlformats.org/markup-compatibility/2006" xmlns:o="urn:schemas-microsoft-com:office:office" xmlns:r="http://schemas.openxmlformats.org/officeDocument/2006/relationships" xmlns:m="http://schemas.openxmlformats.org/officeDocument/2006/math" xmlns:v="urn:schemas-microsoft-com:vml" xmlns:wp14="http://schemas.microsoft.com/office/word/2010/wordprocessingDrawing" xmlns:wp="http://schemas.openxmlformats.org/drawingml/2006/wordprocessingDrawing" xmlns:w10="urn:schemas-microsoft-com:office:word" xmlns:w="http://schemas.openxmlformats.org/wordprocessingml/2006/main" xmlns:w14="http://schemas.microsoft.com/office/word/2010/wordml" xmlns:w15="http://schemas.microsoft.com/office/word/2012/wordml" xmlns:wpg="http://schemas.microsoft.com/office/word/2010/wordprocessingGroup" xmlns:wpi="http://schemas.microsoft.com/office/word/2010/wordprocessingInk" xmlns:wne="http://schemas.microsoft.com/office/word/2006/wordml" xmlns:wps="http://schemas.microsoft.com/office/word/2010/wordprocessingShape" mc:Ignorable="w14 w15 wp14">
   <w:footnote w:type="separator" w:id="-1">
     <w:p>
       <w:pPr>
@@ -745,7 +761,7 @@
 </file>
 
 <file path=word/numbering.xml><?xml version="1.0" encoding="utf-8"?>
-<w:numbering xmlns:wpc="http://schemas.microsoft.com/office/word/2010/wordprocessingCanvas" xmlns:cx="http://schemas.microsoft.com/office/drawing/2014/chartex" xmlns:cx1="http://schemas.microsoft.com/office/drawing/2015/9/8/chartex" xmlns:cx2="http://schemas.microsoft.com/office/drawing/2015/10/21/chartex" xmlns:cx3="http://schemas.microsoft.com/office/drawing/2016/5/9/chartex" xmlns:cx4="http://schemas.microsoft.com/office/drawing/2016/5/10/chartex" xmlns:cx5="http://schemas.microsoft.com/office/drawing/2016/5/11/chartex" xmlns:cx6="http://schemas.microsoft.com/office/drawing/2016/5/12/chartex" xmlns:cx7="http://schemas.microsoft.com/office/drawing/2016/5/13/chartex" xmlns:cx8="http://schemas.microsoft.com/office/drawing/2016/5/14/chartex" xmlns:mc="http://schemas.openxmlformats.org/markup-compatibility/2006" xmlns:aink="http://schemas.microsoft.com/office/drawing/2016/ink" xmlns:am3d="http://schemas.microsoft.com/office/drawing/2017/model3d" xmlns:o="urn:schemas-microsoft-com:office:office" xmlns:r="http://schemas.openxmlformats.org/officeDocument/2006/relationships" xmlns:m="http://schemas.openxmlformats.org/officeDocument/2006/math" xmlns:v="urn:schemas-microsoft-com:vml" xmlns:wp14="http://schemas.microsoft.com/office/word/2010/wordprocessingDrawing" xmlns:wp="http://schemas.openxmlformats.org/drawingml/2006/wordprocessingDrawing" xmlns:w10="urn:schemas-microsoft-com:office:word" xmlns:w="http://schemas.openxmlformats.org/wordprocessingml/2006/main" xmlns:w14="http://schemas.microsoft.com/office/word/2010/wordml" xmlns:w15="http://schemas.microsoft.com/office/word/2012/wordml" xmlns:w16cid="http://schemas.microsoft.com/office/word/2016/wordml/cid" xmlns:w16se="http://schemas.microsoft.com/office/word/2015/wordml/symex" xmlns:wpg="http://schemas.microsoft.com/office/word/2010/wordprocessingGroup" xmlns:wpi="http://schemas.microsoft.com/office/word/2010/wordprocessingInk" xmlns:wne="http://schemas.microsoft.com/office/word/2006/wordml" xmlns:wps="http://schemas.microsoft.com/office/word/2010/wordprocessingShape" mc:Ignorable="w14 w15 w16se w16cid wp14">
+<w:numbering xmlns:wpc="http://schemas.microsoft.com/office/word/2010/wordprocessingCanvas" xmlns:mc="http://schemas.openxmlformats.org/markup-compatibility/2006" xmlns:o="urn:schemas-microsoft-com:office:office" xmlns:r="http://schemas.openxmlformats.org/officeDocument/2006/relationships" xmlns:m="http://schemas.openxmlformats.org/officeDocument/2006/math" xmlns:v="urn:schemas-microsoft-com:vml" xmlns:wp14="http://schemas.microsoft.com/office/word/2010/wordprocessingDrawing" xmlns:wp="http://schemas.openxmlformats.org/drawingml/2006/wordprocessingDrawing" xmlns:w10="urn:schemas-microsoft-com:office:word" xmlns:w="http://schemas.openxmlformats.org/wordprocessingml/2006/main" xmlns:w14="http://schemas.microsoft.com/office/word/2010/wordml" xmlns:w15="http://schemas.microsoft.com/office/word/2012/wordml" xmlns:wpg="http://schemas.microsoft.com/office/word/2010/wordprocessingGroup" xmlns:wpi="http://schemas.microsoft.com/office/word/2010/wordprocessingInk" xmlns:wne="http://schemas.microsoft.com/office/word/2006/wordml" xmlns:wps="http://schemas.microsoft.com/office/word/2010/wordprocessingShape" mc:Ignorable="w14 w15 wp14">
   <w:abstractNum w:abstractNumId="0" w15:restartNumberingAfterBreak="0">
     <w:nsid w:val="16D759D0"/>
     <w:multiLevelType w:val="hybridMultilevel"/>
@@ -1191,7 +1207,7 @@
 </file>
 
 <file path=word/styles.xml><?xml version="1.0" encoding="utf-8"?>
-<w:styles xmlns:mc="http://schemas.openxmlformats.org/markup-compatibility/2006" xmlns:r="http://schemas.openxmlformats.org/officeDocument/2006/relationships" xmlns:w="http://schemas.openxmlformats.org/wordprocessingml/2006/main" xmlns:w14="http://schemas.microsoft.com/office/word/2010/wordml" xmlns:w15="http://schemas.microsoft.com/office/word/2012/wordml" xmlns:w16cid="http://schemas.microsoft.com/office/word/2016/wordml/cid" xmlns:w16se="http://schemas.microsoft.com/office/word/2015/wordml/symex" mc:Ignorable="w14 w15 w16se w16cid">
+<w:styles xmlns:mc="http://schemas.openxmlformats.org/markup-compatibility/2006" xmlns:r="http://schemas.openxmlformats.org/officeDocument/2006/relationships" xmlns:w="http://schemas.openxmlformats.org/wordprocessingml/2006/main" xmlns:w14="http://schemas.microsoft.com/office/word/2010/wordml" xmlns:w15="http://schemas.microsoft.com/office/word/2012/wordml" mc:Ignorable="w14 w15">
   <w:docDefaults>
     <w:rPrDefault>
       <w:rPr>
@@ -1207,7 +1223,7 @@
       </w:pPr>
     </w:pPrDefault>
   </w:docDefaults>
-  <w:latentStyles w:defLockedState="0" w:defUIPriority="99" w:defSemiHidden="0" w:defUnhideWhenUsed="0" w:defQFormat="0" w:count="375">
+  <w:latentStyles w:defLockedState="0" w:defUIPriority="99" w:defSemiHidden="0" w:defUnhideWhenUsed="0" w:defQFormat="0" w:count="371">
     <w:lsdException w:name="Normal" w:uiPriority="0" w:qFormat="1"/>
     <w:lsdException w:name="heading 1" w:uiPriority="9" w:qFormat="1"/>
     <w:lsdException w:name="heading 2" w:semiHidden="1" w:uiPriority="9" w:unhideWhenUsed="1" w:qFormat="1"/>
@@ -1579,10 +1595,6 @@
     <w:lsdException w:name="List Table 5 Dark Accent 6" w:uiPriority="50"/>
     <w:lsdException w:name="List Table 6 Colorful Accent 6" w:uiPriority="51"/>
     <w:lsdException w:name="List Table 7 Colorful Accent 6" w:uiPriority="52"/>
-    <w:lsdException w:name="Mention" w:semiHidden="1" w:unhideWhenUsed="1"/>
-    <w:lsdException w:name="Smart Hyperlink" w:semiHidden="1" w:unhideWhenUsed="1"/>
-    <w:lsdException w:name="Hashtag" w:semiHidden="1" w:unhideWhenUsed="1"/>
-    <w:lsdException w:name="Unresolved Mention" w:semiHidden="1" w:unhideWhenUsed="1"/>
   </w:latentStyles>
   <w:style w:type="paragraph" w:default="1" w:styleId="Normal">
     <w:name w:val="Normal"/>
@@ -1839,6 +1851,17 @@
       <w:ind w:left="720"/>
       <w:contextualSpacing/>
     </w:pPr>
+  </w:style>
+  <w:style w:type="character" w:styleId="Hyperlink">
+    <w:name w:val="Hyperlink"/>
+    <w:basedOn w:val="DefaultParagraphFont"/>
+    <w:uiPriority w:val="99"/>
+    <w:unhideWhenUsed/>
+    <w:rsid w:val="005E4898"/>
+    <w:rPr>
+      <w:color w:val="0563C1" w:themeColor="hyperlink"/>
+      <w:u w:val="single"/>
+    </w:rPr>
   </w:style>
 </w:styles>
 </file>

</xml_diff>